<commit_message>
1. Eliminate parallax effect on some divs. 2.New resume
</commit_message>
<xml_diff>
--- a/Documents/Adam_Shaffer_IT.docx
+++ b/Documents/Adam_Shaffer_IT.docx
@@ -1379,6 +1379,16 @@
           <w:sz w:val="21"/>
           <w:szCs w:val="21"/>
         </w:rPr>
+        <w:t xml:space="preserve">                    2017-2019</w:t>
+      </w:r>
+      <w:r>
+        <w:rPr>
+          <w:rFonts w:cstheme="minorHAnsi"/>
+          <w:b/>
+          <w:bCs/>
+          <w:sz w:val="21"/>
+          <w:szCs w:val="21"/>
+        </w:rPr>
         <w:t xml:space="preserve"> </w:t>
       </w:r>
     </w:p>
@@ -1414,28 +1424,6 @@
           <w:rFonts w:cstheme="minorHAnsi"/>
           <w:b/>
           <w:bCs/>
-          <w:sz w:val="21"/>
-          <w:szCs w:val="21"/>
-        </w:rPr>
-        <w:t xml:space="preserve"> </w:t>
-      </w:r>
-      <w:r>
-        <w:rPr>
-          <w:rFonts w:cstheme="minorHAnsi"/>
-          <w:b/>
-          <w:bCs/>
-          <w:sz w:val="21"/>
-          <w:szCs w:val="21"/>
-        </w:rPr>
-        <w:t>(09/17-08/19)</w:t>
-      </w:r>
-      <w:r>
-        <w:rPr>
-          <w:rFonts w:cstheme="minorHAnsi"/>
-          <w:b/>
-          <w:bCs/>
-          <w:i/>
-          <w:iCs/>
           <w:sz w:val="21"/>
           <w:szCs w:val="21"/>
         </w:rPr>
@@ -1640,17 +1628,7 @@
           <w:sz w:val="21"/>
           <w:szCs w:val="21"/>
         </w:rPr>
-        <w:t>EATON</w:t>
-      </w:r>
-      <w:r>
-        <w:rPr>
-          <w:rFonts w:cstheme="minorHAnsi"/>
-          <w:b/>
-          <w:bCs/>
-          <w:sz w:val="21"/>
-          <w:szCs w:val="21"/>
-        </w:rPr>
-        <w:t>-</w:t>
+        <w:t>EATON-</w:t>
       </w:r>
       <w:r>
         <w:rPr>
@@ -1707,56 +1685,6 @@
           <w:szCs w:val="21"/>
         </w:rPr>
         <w:t>Inspector: Planning and Production</w:t>
-      </w:r>
-      <w:r>
-        <w:rPr>
-          <w:rFonts w:cstheme="minorHAnsi"/>
-          <w:b/>
-          <w:bCs/>
-          <w:sz w:val="21"/>
-          <w:szCs w:val="21"/>
-        </w:rPr>
-        <w:t xml:space="preserve"> </w:t>
-      </w:r>
-      <w:r>
-        <w:rPr>
-          <w:rFonts w:cstheme="minorHAnsi"/>
-          <w:b/>
-          <w:bCs/>
-          <w:sz w:val="21"/>
-          <w:szCs w:val="21"/>
-        </w:rPr>
-        <w:t>(04/1</w:t>
-      </w:r>
-      <w:r>
-        <w:rPr>
-          <w:rFonts w:cstheme="minorHAnsi"/>
-          <w:b/>
-          <w:bCs/>
-          <w:sz w:val="21"/>
-          <w:szCs w:val="21"/>
-        </w:rPr>
-        <w:t>7</w:t>
-      </w:r>
-      <w:r>
-        <w:rPr>
-          <w:rFonts w:cstheme="minorHAnsi"/>
-          <w:b/>
-          <w:bCs/>
-          <w:sz w:val="21"/>
-          <w:szCs w:val="21"/>
-        </w:rPr>
-        <w:t>-07/17)</w:t>
-      </w:r>
-      <w:r>
-        <w:rPr>
-          <w:rFonts w:cstheme="minorHAnsi"/>
-          <w:b/>
-          <w:bCs/>
-          <w:sz w:val="21"/>
-          <w:szCs w:val="21"/>
-        </w:rPr>
-        <w:t xml:space="preserve"> </w:t>
       </w:r>
     </w:p>
     <w:p>
@@ -2022,8 +1950,6 @@
         </w:rPr>
         <w:t>.</w:t>
       </w:r>
-      <w:bookmarkStart w:id="7" w:name="_GoBack"/>
-      <w:bookmarkEnd w:id="7"/>
     </w:p>
     <w:p>
       <w:pPr>
@@ -2175,7 +2101,7 @@
     <w:p>
       <w:pPr>
         <w:tabs>
-          <w:tab w:val="left" w:pos="7920"/>
+          <w:tab w:val="left" w:pos="4400"/>
         </w:tabs>
         <w:spacing w:after="0" w:line="240" w:lineRule="auto"/>
         <w:contextualSpacing/>
@@ -2195,17 +2121,7 @@
           <w:sz w:val="21"/>
           <w:szCs w:val="21"/>
         </w:rPr>
-        <w:t>AMAZON</w:t>
-      </w:r>
-      <w:r>
-        <w:rPr>
-          <w:rFonts w:cstheme="minorHAnsi"/>
-          <w:b/>
-          <w:bCs/>
-          <w:sz w:val="21"/>
-          <w:szCs w:val="21"/>
-        </w:rPr>
-        <w:t>-</w:t>
+        <w:t>AMAZON-</w:t>
       </w:r>
       <w:r>
         <w:rPr>
@@ -2236,6 +2152,57 @@
           <w:szCs w:val="21"/>
         </w:rPr>
         <w:t>, IL</w:t>
+      </w:r>
+      <w:r>
+        <w:rPr>
+          <w:rFonts w:cstheme="minorHAnsi"/>
+          <w:i/>
+          <w:iCs/>
+          <w:sz w:val="21"/>
+          <w:szCs w:val="21"/>
+        </w:rPr>
+        <w:tab/>
+        <w:t xml:space="preserve">                                                                                                                   </w:t>
+      </w:r>
+      <w:r>
+        <w:rPr>
+          <w:rFonts w:cstheme="minorHAnsi"/>
+          <w:b/>
+          <w:bCs/>
+          <w:sz w:val="21"/>
+          <w:szCs w:val="21"/>
+        </w:rPr>
+        <w:t>201</w:t>
+      </w:r>
+      <w:r>
+        <w:rPr>
+          <w:rFonts w:cstheme="minorHAnsi"/>
+          <w:b/>
+          <w:bCs/>
+          <w:sz w:val="21"/>
+          <w:szCs w:val="21"/>
+        </w:rPr>
+        <w:t>6</w:t>
+      </w:r>
+      <w:r>
+        <w:rPr>
+          <w:rFonts w:cstheme="minorHAnsi"/>
+          <w:b/>
+          <w:bCs/>
+          <w:sz w:val="21"/>
+          <w:szCs w:val="21"/>
+        </w:rPr>
+        <w:t>-201</w:t>
+      </w:r>
+      <w:r>
+        <w:rPr>
+          <w:rFonts w:cstheme="minorHAnsi"/>
+          <w:b/>
+          <w:bCs/>
+          <w:sz w:val="21"/>
+          <w:szCs w:val="21"/>
+        </w:rPr>
+        <w:t>7</w:t>
       </w:r>
     </w:p>
     <w:p>
@@ -2262,96 +2229,6 @@
           <w:szCs w:val="21"/>
         </w:rPr>
         <w:t>Fulfillment Associate</w:t>
-      </w:r>
-      <w:r>
-        <w:rPr>
-          <w:rFonts w:cstheme="minorHAnsi"/>
-          <w:b/>
-          <w:bCs/>
-          <w:sz w:val="21"/>
-          <w:szCs w:val="21"/>
-        </w:rPr>
-        <w:t xml:space="preserve"> </w:t>
-      </w:r>
-      <w:r>
-        <w:rPr>
-          <w:rFonts w:cstheme="minorHAnsi"/>
-          <w:b/>
-          <w:bCs/>
-          <w:sz w:val="21"/>
-          <w:szCs w:val="21"/>
-        </w:rPr>
-        <w:t>(0</w:t>
-      </w:r>
-      <w:r>
-        <w:rPr>
-          <w:rFonts w:cstheme="minorHAnsi"/>
-          <w:b/>
-          <w:bCs/>
-          <w:sz w:val="21"/>
-          <w:szCs w:val="21"/>
-        </w:rPr>
-        <w:t>9</w:t>
-      </w:r>
-      <w:r>
-        <w:rPr>
-          <w:rFonts w:cstheme="minorHAnsi"/>
-          <w:b/>
-          <w:bCs/>
-          <w:sz w:val="21"/>
-          <w:szCs w:val="21"/>
-        </w:rPr>
-        <w:t>/1</w:t>
-      </w:r>
-      <w:r>
-        <w:rPr>
-          <w:rFonts w:cstheme="minorHAnsi"/>
-          <w:b/>
-          <w:bCs/>
-          <w:sz w:val="21"/>
-          <w:szCs w:val="21"/>
-        </w:rPr>
-        <w:t>6</w:t>
-      </w:r>
-      <w:r>
-        <w:rPr>
-          <w:rFonts w:cstheme="minorHAnsi"/>
-          <w:b/>
-          <w:bCs/>
-          <w:sz w:val="21"/>
-          <w:szCs w:val="21"/>
-        </w:rPr>
-        <w:t>-0</w:t>
-      </w:r>
-      <w:r>
-        <w:rPr>
-          <w:rFonts w:cstheme="minorHAnsi"/>
-          <w:b/>
-          <w:bCs/>
-          <w:sz w:val="21"/>
-          <w:szCs w:val="21"/>
-        </w:rPr>
-        <w:t>4</w:t>
-      </w:r>
-      <w:r>
-        <w:rPr>
-          <w:rFonts w:cstheme="minorHAnsi"/>
-          <w:b/>
-          <w:bCs/>
-          <w:sz w:val="21"/>
-          <w:szCs w:val="21"/>
-        </w:rPr>
-        <w:t>/17)</w:t>
-      </w:r>
-      <w:r>
-        <w:rPr>
-          <w:rFonts w:cstheme="minorHAnsi"/>
-          <w:b/>
-          <w:bCs/>
-          <w:sz w:val="21"/>
-          <w:szCs w:val="21"/>
-        </w:rPr>
-        <w:t xml:space="preserve"> </w:t>
       </w:r>
     </w:p>
     <w:p>
@@ -2486,6 +2363,7 @@
       <w:pPr>
         <w:tabs>
           <w:tab w:val="left" w:pos="8910"/>
+          <w:tab w:val="left" w:pos="9984"/>
         </w:tabs>
         <w:spacing w:after="0" w:line="240" w:lineRule="auto"/>
         <w:contextualSpacing/>
@@ -2540,14 +2418,74 @@
       <w:r>
         <w:rPr>
           <w:rFonts w:cstheme="minorHAnsi"/>
-          <w:b/>
-          <w:bCs/>
+          <w:i/>
+          <w:iCs/>
           <w:sz w:val="21"/>
           <w:szCs w:val="21"/>
         </w:rPr>
+        <w:t xml:space="preserve">                                   </w:t>
+      </w:r>
+      <w:r>
+        <w:rPr>
+          <w:rFonts w:cstheme="minorHAnsi"/>
+          <w:b/>
+          <w:bCs/>
+          <w:sz w:val="21"/>
+          <w:szCs w:val="21"/>
+        </w:rPr>
         <w:tab/>
         <w:t xml:space="preserve"> </w:t>
       </w:r>
+      <w:r>
+        <w:rPr>
+          <w:rFonts w:cstheme="minorHAnsi"/>
+          <w:b/>
+          <w:bCs/>
+          <w:sz w:val="21"/>
+          <w:szCs w:val="21"/>
+        </w:rPr>
+        <w:t xml:space="preserve">                   </w:t>
+      </w:r>
+      <w:r>
+        <w:rPr>
+          <w:rFonts w:cstheme="minorHAnsi"/>
+          <w:b/>
+          <w:bCs/>
+          <w:sz w:val="21"/>
+          <w:szCs w:val="21"/>
+        </w:rPr>
+        <w:t>201</w:t>
+      </w:r>
+      <w:r>
+        <w:rPr>
+          <w:rFonts w:cstheme="minorHAnsi"/>
+          <w:b/>
+          <w:bCs/>
+          <w:sz w:val="21"/>
+          <w:szCs w:val="21"/>
+        </w:rPr>
+        <w:t>5</w:t>
+      </w:r>
+      <w:r>
+        <w:rPr>
+          <w:rFonts w:cstheme="minorHAnsi"/>
+          <w:b/>
+          <w:bCs/>
+          <w:sz w:val="21"/>
+          <w:szCs w:val="21"/>
+        </w:rPr>
+        <w:t>-201</w:t>
+      </w:r>
+      <w:r>
+        <w:rPr>
+          <w:rFonts w:cstheme="minorHAnsi"/>
+          <w:b/>
+          <w:bCs/>
+          <w:sz w:val="21"/>
+          <w:szCs w:val="21"/>
+        </w:rPr>
+        <w:t>6</w:t>
+      </w:r>
     </w:p>
     <w:p>
       <w:pPr>
@@ -2569,68 +2507,10 @@
           <w:sz w:val="21"/>
           <w:szCs w:val="21"/>
         </w:rPr>
-        <w:t>Quality Specialist (</w:t>
-      </w:r>
-      <w:r>
-        <w:rPr>
-          <w:rFonts w:cstheme="minorHAnsi"/>
-          <w:b/>
-          <w:bCs/>
-          <w:sz w:val="21"/>
-          <w:szCs w:val="21"/>
-        </w:rPr>
-        <w:t>0</w:t>
-      </w:r>
-      <w:r>
-        <w:rPr>
-          <w:rFonts w:cstheme="minorHAnsi"/>
-          <w:b/>
-          <w:bCs/>
-          <w:sz w:val="21"/>
-          <w:szCs w:val="21"/>
-        </w:rPr>
-        <w:t>1</w:t>
-      </w:r>
-      <w:r>
-        <w:rPr>
-          <w:rFonts w:cstheme="minorHAnsi"/>
-          <w:b/>
-          <w:bCs/>
-          <w:sz w:val="21"/>
-          <w:szCs w:val="21"/>
-        </w:rPr>
-        <w:t>/</w:t>
-      </w:r>
-      <w:r>
-        <w:rPr>
-          <w:rFonts w:cstheme="minorHAnsi"/>
-          <w:b/>
-          <w:bCs/>
-          <w:sz w:val="21"/>
-          <w:szCs w:val="21"/>
-        </w:rPr>
-        <w:t>2015—</w:t>
-      </w:r>
-      <w:r>
-        <w:rPr>
-          <w:rFonts w:cstheme="minorHAnsi"/>
-          <w:b/>
-          <w:bCs/>
-          <w:sz w:val="21"/>
-          <w:szCs w:val="21"/>
-        </w:rPr>
-        <w:t>06/</w:t>
-      </w:r>
-      <w:r>
-        <w:rPr>
-          <w:rFonts w:cstheme="minorHAnsi"/>
-          <w:b/>
-          <w:bCs/>
-          <w:sz w:val="21"/>
-          <w:szCs w:val="21"/>
-        </w:rPr>
-        <w:t>2016)</w:t>
-      </w:r>
+        <w:t>Quality Specialist</w:t>
+      </w:r>
+      <w:bookmarkStart w:id="7" w:name="_GoBack"/>
+      <w:bookmarkEnd w:id="7"/>
     </w:p>
     <w:p>
       <w:pPr>

</xml_diff>